<commit_message>
modify the document to add gossip description
</commit_message>
<xml_diff>
--- a/document/StreamNet原理说明.docx
+++ b/document/StreamNet原理说明.docx
@@ -1,10 +1,10 @@
 
 <file path=word/document.xml><?xml version="1.0" encoding="utf-8"?>
-<w:document xmlns:wpc="http://schemas.microsoft.com/office/word/2010/wordprocessingCanvas" xmlns:cx="http://schemas.microsoft.com/office/drawing/2014/chartex" xmlns:cx1="http://schemas.microsoft.com/office/drawing/2015/9/8/chartex" xmlns:cx2="http://schemas.microsoft.com/office/drawing/2015/10/21/chartex" xmlns:cx3="http://schemas.microsoft.com/office/drawing/2016/5/9/chartex" xmlns:cx4="http://schemas.microsoft.com/office/drawing/2016/5/10/chartex" xmlns:cx5="http://schemas.microsoft.com/office/drawing/2016/5/11/chartex" xmlns:cx6="http://schemas.microsoft.com/office/drawing/2016/5/12/chartex" xmlns:cx7="http://schemas.microsoft.com/office/drawing/2016/5/13/chartex" xmlns:cx8="http://schemas.microsoft.com/office/drawing/2016/5/14/chartex" xmlns:mc="http://schemas.openxmlformats.org/markup-compatibility/2006" xmlns:aink="http://schemas.microsoft.com/office/drawing/2016/ink" xmlns:am3d="http://schemas.microsoft.com/office/drawing/2017/model3d" xmlns:o="urn:schemas-microsoft-com:office:office" xmlns:r="http://schemas.openxmlformats.org/officeDocument/2006/relationships" xmlns:m="http://schemas.openxmlformats.org/officeDocument/2006/math" xmlns:v="urn:schemas-microsoft-com:vml" xmlns:wp14="http://schemas.microsoft.com/office/word/2010/wordprocessingDrawing" xmlns:wp="http://schemas.openxmlformats.org/drawingml/2006/wordprocessingDrawing" xmlns:w10="urn:schemas-microsoft-com:office:word" xmlns:w="http://schemas.openxmlformats.org/wordprocessingml/2006/main" xmlns:w14="http://schemas.microsoft.com/office/word/2010/wordml" xmlns:w15="http://schemas.microsoft.com/office/word/2012/wordml" xmlns:w16cid="http://schemas.microsoft.com/office/word/2016/wordml/cid" xmlns:w16se="http://schemas.microsoft.com/office/word/2015/wordml/symex" xmlns:wpg="http://schemas.microsoft.com/office/word/2010/wordprocessingGroup" xmlns:wpi="http://schemas.microsoft.com/office/word/2010/wordprocessingInk" xmlns:wne="http://schemas.microsoft.com/office/word/2006/wordml" xmlns:wps="http://schemas.microsoft.com/office/word/2010/wordprocessingShape" mc:Ignorable="w14 w15 w16se w16cid wp14">
+<w:document xmlns:wpc="http://schemas.microsoft.com/office/word/2010/wordprocessingCanvas" xmlns:mc="http://schemas.openxmlformats.org/markup-compatibility/2006" xmlns:o="urn:schemas-microsoft-com:office:office" xmlns:r="http://schemas.openxmlformats.org/officeDocument/2006/relationships" xmlns:m="http://schemas.openxmlformats.org/officeDocument/2006/math" xmlns:v="urn:schemas-microsoft-com:vml" xmlns:wp14="http://schemas.microsoft.com/office/word/2010/wordprocessingDrawing" xmlns:wp="http://schemas.openxmlformats.org/drawingml/2006/wordprocessingDrawing" xmlns:w10="urn:schemas-microsoft-com:office:word" xmlns:w="http://schemas.openxmlformats.org/wordprocessingml/2006/main" xmlns:w14="http://schemas.microsoft.com/office/word/2010/wordml" xmlns:w15="http://schemas.microsoft.com/office/word/2012/wordml" xmlns:wpg="http://schemas.microsoft.com/office/word/2010/wordprocessingGroup" xmlns:wpi="http://schemas.microsoft.com/office/word/2010/wordprocessingInk" xmlns:wne="http://schemas.microsoft.com/office/word/2006/wordml" xmlns:wps="http://schemas.microsoft.com/office/word/2010/wordprocessingShape" mc:Ignorable="w14 w15 wp14">
   <w:body>
     <w:p>
       <w:pPr>
-        <w:pStyle w:val="Title"/>
+        <w:pStyle w:val="a3"/>
       </w:pPr>
       <w:proofErr w:type="spellStart"/>
       <w:r>
@@ -26,7 +26,7 @@
     </w:p>
     <w:p>
       <w:pPr>
-        <w:pStyle w:val="Heading1"/>
+        <w:pStyle w:val="1"/>
       </w:pPr>
       <w:r>
         <w:rPr>
@@ -123,34 +123,23 @@
     <w:p>
       <w:pPr>
         <w:ind w:firstLine="420"/>
-        <w:rPr>
-          <w:rFonts w:hint="eastAsia"/>
-        </w:rPr>
-      </w:pPr>
-    </w:p>
-    <w:p>
-      <w:pPr>
-        <w:pStyle w:val="Heading1"/>
-      </w:pPr>
-      <w:r>
-        <w:rPr>
-          <w:rFonts w:hint="eastAsia"/>
-        </w:rPr>
-        <w:t>基本</w:t>
-      </w:r>
-      <w:bookmarkStart w:id="0" w:name="_GoBack"/>
-      <w:bookmarkEnd w:id="0"/>
-      <w:r>
-        <w:rPr>
-          <w:rFonts w:hint="eastAsia"/>
-        </w:rPr>
-        <w:t>原理：</w:t>
+      </w:pPr>
+    </w:p>
+    <w:p>
+      <w:pPr>
+        <w:pStyle w:val="1"/>
+      </w:pPr>
+      <w:r>
+        <w:rPr>
+          <w:rFonts w:hint="eastAsia"/>
+        </w:rPr>
+        <w:t>基本原理：</w:t>
       </w:r>
     </w:p>
     <w:p/>
     <w:p>
       <w:pPr>
-        <w:pStyle w:val="Heading2"/>
+        <w:pStyle w:val="2"/>
       </w:pPr>
       <w:r>
         <w:rPr>
@@ -249,11 +238,6 @@
       </w:r>
     </w:p>
     <w:p>
-      <w:pPr>
-        <w:rPr>
-          <w:rFonts w:hint="eastAsia"/>
-        </w:rPr>
-      </w:pPr>
       <w:r>
         <w:tab/>
       </w:r>
@@ -476,9 +460,6 @@
     <w:p>
       <w:pPr>
         <w:jc w:val="left"/>
-        <w:rPr>
-          <w:rFonts w:hint="eastAsia"/>
-        </w:rPr>
       </w:pPr>
       <w:r>
         <w:tab/>
@@ -551,7 +532,7 @@
     </w:p>
     <w:p>
       <w:pPr>
-        <w:pStyle w:val="Heading2"/>
+        <w:pStyle w:val="2"/>
       </w:pPr>
       <w:proofErr w:type="spellStart"/>
       <w:r>
@@ -575,9 +556,6 @@
     <w:p>
       <w:pPr>
         <w:jc w:val="left"/>
-        <w:rPr>
-          <w:rFonts w:hint="eastAsia"/>
-        </w:rPr>
       </w:pPr>
       <w:r>
         <w:tab/>
@@ -766,7 +744,7 @@
     </w:p>
     <w:p>
       <w:pPr>
-        <w:pStyle w:val="Heading2"/>
+        <w:pStyle w:val="2"/>
       </w:pPr>
       <w:r>
         <w:rPr>
@@ -1182,9 +1160,6 @@
     <w:p>
       <w:pPr>
         <w:jc w:val="center"/>
-        <w:rPr>
-          <w:rFonts w:hint="eastAsia"/>
-        </w:rPr>
       </w:pPr>
       <w:r>
         <w:rPr>
@@ -1234,7 +1209,7 @@
     </w:p>
     <w:p>
       <w:pPr>
-        <w:pStyle w:val="Heading2"/>
+        <w:pStyle w:val="2"/>
       </w:pPr>
       <w:r>
         <w:rPr>
@@ -1254,10 +1229,100 @@
     </w:p>
     <w:p>
       <w:pPr>
-        <w:rPr>
-          <w:rFonts w:hint="eastAsia"/>
-        </w:rPr>
-      </w:pPr>
+        <w:ind w:firstLine="420"/>
+      </w:pPr>
+      <w:r>
+        <w:rPr>
+          <w:rFonts w:hint="eastAsia"/>
+        </w:rPr>
+        <w:t>机器节点之间通过网络互联，形成网络拓扑结构。拓扑中的每个节点都只与它临近的节点互相通信。当网络中的某个节点收到交易并完成P</w:t>
+      </w:r>
+      <w:r>
+        <w:t>OW</w:t>
+      </w:r>
+      <w:r>
+        <w:rPr>
+          <w:rFonts w:hint="eastAsia"/>
+        </w:rPr>
+        <w:t>计算之后，会广播给它所有的邻居节点。邻居节点接收之后进行验证和存储，然后继续广播，最终传输到整个网络。</w:t>
+      </w:r>
+    </w:p>
+    <w:p>
+      <w:pPr>
+        <w:ind w:firstLine="420"/>
+        <w:rPr>
+          <w:rFonts w:hint="eastAsia"/>
+        </w:rPr>
+      </w:pPr>
+      <w:proofErr w:type="spellStart"/>
+      <w:r>
+        <w:rPr>
+          <w:rFonts w:hint="eastAsia"/>
+        </w:rPr>
+        <w:t>StreamNet</w:t>
+      </w:r>
+      <w:proofErr w:type="spellEnd"/>
+      <w:r>
+        <w:rPr>
+          <w:rFonts w:hint="eastAsia"/>
+        </w:rPr>
+        <w:t>的Gossip协议基于I</w:t>
+      </w:r>
+      <w:r>
+        <w:t>OTA</w:t>
+      </w:r>
+      <w:r>
+        <w:rPr>
+          <w:rFonts w:hint="eastAsia"/>
+        </w:rPr>
+        <w:t>的网络协议进行了优化。</w:t>
+      </w:r>
+      <w:r>
+        <w:rPr>
+          <w:rFonts w:hint="eastAsia"/>
+        </w:rPr>
+        <w:t>首先是优化掉了</w:t>
+      </w:r>
+      <w:r>
+        <w:rPr>
+          <w:rFonts w:hint="eastAsia"/>
+        </w:rPr>
+        <w:t>交易</w:t>
+      </w:r>
+      <w:r>
+        <w:rPr>
+          <w:rFonts w:hint="eastAsia"/>
+        </w:rPr>
+        <w:t>的回传，举例来说，A收到</w:t>
+      </w:r>
+      <w:r>
+        <w:rPr>
+          <w:rFonts w:hint="eastAsia"/>
+        </w:rPr>
+        <w:t>交易</w:t>
+      </w:r>
+      <w:bookmarkStart w:id="0" w:name="_GoBack"/>
+      <w:bookmarkEnd w:id="0"/>
+      <w:r>
+        <w:rPr>
+          <w:rFonts w:hint="eastAsia"/>
+        </w:rPr>
+        <w:t>之后传输给邻居B，B做完验证和存储之后不再反传给A；其次，尽量实用交易哈</w:t>
+      </w:r>
+      <w:proofErr w:type="gramStart"/>
+      <w:r>
+        <w:rPr>
+          <w:rFonts w:hint="eastAsia"/>
+        </w:rPr>
+        <w:t>希进行</w:t>
+      </w:r>
+      <w:proofErr w:type="gramEnd"/>
+      <w:r>
+        <w:rPr>
+          <w:rFonts w:hint="eastAsia"/>
+        </w:rPr>
+        <w:t>通信，减少交易整体的传输，这个将几十倍的减少网络流量。</w:t>
+      </w:r>
     </w:p>
     <w:sectPr>
       <w:pgSz w:w="11906" w:h="16838"/>
@@ -1270,7 +1335,7 @@
 </file>
 
 <file path=word/styles.xml><?xml version="1.0" encoding="utf-8"?>
-<w:styles xmlns:mc="http://schemas.openxmlformats.org/markup-compatibility/2006" xmlns:r="http://schemas.openxmlformats.org/officeDocument/2006/relationships" xmlns:w="http://schemas.openxmlformats.org/wordprocessingml/2006/main" xmlns:w14="http://schemas.microsoft.com/office/word/2010/wordml" xmlns:w15="http://schemas.microsoft.com/office/word/2012/wordml" xmlns:w16cid="http://schemas.microsoft.com/office/word/2016/wordml/cid" xmlns:w16se="http://schemas.microsoft.com/office/word/2015/wordml/symex" mc:Ignorable="w14 w15 w16se w16cid">
+<w:styles xmlns:mc="http://schemas.openxmlformats.org/markup-compatibility/2006" xmlns:r="http://schemas.openxmlformats.org/officeDocument/2006/relationships" xmlns:w="http://schemas.openxmlformats.org/wordprocessingml/2006/main" xmlns:w14="http://schemas.microsoft.com/office/word/2010/wordml" xmlns:w15="http://schemas.microsoft.com/office/word/2012/wordml" mc:Ignorable="w14 w15">
   <w:docDefaults>
     <w:rPrDefault>
       <w:rPr>
@@ -1283,7 +1348,7 @@
     </w:rPrDefault>
     <w:pPrDefault/>
   </w:docDefaults>
-  <w:latentStyles w:defLockedState="0" w:defUIPriority="99" w:defSemiHidden="0" w:defUnhideWhenUsed="0" w:defQFormat="0" w:count="376">
+  <w:latentStyles w:defLockedState="0" w:defUIPriority="99" w:defSemiHidden="0" w:defUnhideWhenUsed="0" w:defQFormat="0" w:count="371">
     <w:lsdException w:name="Normal" w:uiPriority="0" w:qFormat="1"/>
     <w:lsdException w:name="heading 1" w:uiPriority="9" w:qFormat="1"/>
     <w:lsdException w:name="heading 2" w:semiHidden="1" w:uiPriority="9" w:unhideWhenUsed="1" w:qFormat="1"/>
@@ -1655,13 +1720,8 @@
     <w:lsdException w:name="List Table 5 Dark Accent 6" w:uiPriority="50"/>
     <w:lsdException w:name="List Table 6 Colorful Accent 6" w:uiPriority="51"/>
     <w:lsdException w:name="List Table 7 Colorful Accent 6" w:uiPriority="52"/>
-    <w:lsdException w:name="Mention" w:semiHidden="1" w:unhideWhenUsed="1"/>
-    <w:lsdException w:name="Smart Hyperlink" w:semiHidden="1" w:unhideWhenUsed="1"/>
-    <w:lsdException w:name="Hashtag" w:semiHidden="1" w:unhideWhenUsed="1"/>
-    <w:lsdException w:name="Unresolved Mention" w:semiHidden="1" w:unhideWhenUsed="1"/>
-    <w:lsdException w:name="Smart Link" w:semiHidden="1" w:unhideWhenUsed="1"/>
   </w:latentStyles>
-  <w:style w:type="paragraph" w:default="1" w:styleId="Normal">
+  <w:style w:type="paragraph" w:default="1" w:styleId="a">
     <w:name w:val="Normal"/>
     <w:qFormat/>
     <w:pPr>
@@ -1669,11 +1729,11 @@
       <w:jc w:val="both"/>
     </w:pPr>
   </w:style>
-  <w:style w:type="paragraph" w:styleId="Heading1">
+  <w:style w:type="paragraph" w:styleId="1">
     <w:name w:val="heading 1"/>
-    <w:basedOn w:val="Normal"/>
-    <w:next w:val="Normal"/>
-    <w:link w:val="Heading1Char"/>
+    <w:basedOn w:val="a"/>
+    <w:next w:val="a"/>
+    <w:link w:val="1Char"/>
     <w:uiPriority w:val="9"/>
     <w:qFormat/>
     <w:rsid w:val="00C0637E"/>
@@ -1691,11 +1751,11 @@
       <w:szCs w:val="44"/>
     </w:rPr>
   </w:style>
-  <w:style w:type="paragraph" w:styleId="Heading2">
+  <w:style w:type="paragraph" w:styleId="2">
     <w:name w:val="heading 2"/>
-    <w:basedOn w:val="Normal"/>
-    <w:next w:val="Normal"/>
-    <w:link w:val="Heading2Char"/>
+    <w:basedOn w:val="a"/>
+    <w:next w:val="a"/>
+    <w:link w:val="2Char"/>
     <w:uiPriority w:val="9"/>
     <w:unhideWhenUsed/>
     <w:qFormat/>
@@ -1714,13 +1774,13 @@
       <w:szCs w:val="32"/>
     </w:rPr>
   </w:style>
-  <w:style w:type="character" w:default="1" w:styleId="DefaultParagraphFont">
+  <w:style w:type="character" w:default="1" w:styleId="a0">
     <w:name w:val="Default Paragraph Font"/>
     <w:uiPriority w:val="1"/>
     <w:semiHidden/>
     <w:unhideWhenUsed/>
   </w:style>
-  <w:style w:type="table" w:default="1" w:styleId="TableNormal">
+  <w:style w:type="table" w:default="1" w:styleId="a1">
     <w:name w:val="Normal Table"/>
     <w:uiPriority w:val="99"/>
     <w:semiHidden/>
@@ -1735,17 +1795,17 @@
       </w:tblCellMar>
     </w:tblPr>
   </w:style>
-  <w:style w:type="numbering" w:default="1" w:styleId="NoList">
+  <w:style w:type="numbering" w:default="1" w:styleId="a2">
     <w:name w:val="No List"/>
     <w:uiPriority w:val="99"/>
     <w:semiHidden/>
     <w:unhideWhenUsed/>
   </w:style>
-  <w:style w:type="paragraph" w:styleId="Title">
+  <w:style w:type="paragraph" w:styleId="a3">
     <w:name w:val="Title"/>
-    <w:basedOn w:val="Normal"/>
-    <w:next w:val="Normal"/>
-    <w:link w:val="TitleChar"/>
+    <w:basedOn w:val="a"/>
+    <w:next w:val="a"/>
+    <w:link w:val="Char"/>
     <w:uiPriority w:val="10"/>
     <w:qFormat/>
     <w:rsid w:val="0046143F"/>
@@ -1762,10 +1822,10 @@
       <w:szCs w:val="32"/>
     </w:rPr>
   </w:style>
-  <w:style w:type="character" w:customStyle="1" w:styleId="TitleChar">
-    <w:name w:val="Title Char"/>
-    <w:basedOn w:val="DefaultParagraphFont"/>
-    <w:link w:val="Title"/>
+  <w:style w:type="character" w:customStyle="1" w:styleId="Char">
+    <w:name w:val="标题 Char"/>
+    <w:basedOn w:val="a0"/>
+    <w:link w:val="a3"/>
     <w:uiPriority w:val="10"/>
     <w:rsid w:val="0046143F"/>
     <w:rPr>
@@ -1776,9 +1836,9 @@
       <w:szCs w:val="32"/>
     </w:rPr>
   </w:style>
-  <w:style w:type="character" w:styleId="PlaceholderText">
+  <w:style w:type="character" w:styleId="a4">
     <w:name w:val="Placeholder Text"/>
-    <w:basedOn w:val="DefaultParagraphFont"/>
+    <w:basedOn w:val="a0"/>
     <w:uiPriority w:val="99"/>
     <w:semiHidden/>
     <w:rsid w:val="001D500C"/>
@@ -1786,10 +1846,10 @@
       <w:color w:val="808080"/>
     </w:rPr>
   </w:style>
-  <w:style w:type="character" w:customStyle="1" w:styleId="Heading2Char">
-    <w:name w:val="Heading 2 Char"/>
-    <w:basedOn w:val="DefaultParagraphFont"/>
-    <w:link w:val="Heading2"/>
+  <w:style w:type="character" w:customStyle="1" w:styleId="2Char">
+    <w:name w:val="标题 2 Char"/>
+    <w:basedOn w:val="a0"/>
+    <w:link w:val="2"/>
     <w:uiPriority w:val="9"/>
     <w:rsid w:val="00C0637E"/>
     <w:rPr>
@@ -1800,10 +1860,10 @@
       <w:szCs w:val="32"/>
     </w:rPr>
   </w:style>
-  <w:style w:type="character" w:customStyle="1" w:styleId="Heading1Char">
-    <w:name w:val="Heading 1 Char"/>
-    <w:basedOn w:val="DefaultParagraphFont"/>
-    <w:link w:val="Heading1"/>
+  <w:style w:type="character" w:customStyle="1" w:styleId="1Char">
+    <w:name w:val="标题 1 Char"/>
+    <w:basedOn w:val="a0"/>
+    <w:link w:val="1"/>
     <w:uiPriority w:val="9"/>
     <w:rsid w:val="00C0637E"/>
     <w:rPr>

</xml_diff>